<commit_message>
Lugares añadidos ejercicio 4
</commit_message>
<xml_diff>
--- a/FC - Plantilla/Clase práctica.docx
+++ b/FC - Plantilla/Clase práctica.docx
@@ -1597,10 +1597,89 @@
           <w:numId w:val="1"/>
         </w:numPr>
       </w:pPr>
-      <w:r>
-        <w:t>Es hora de reunir todos los recursos y tropas. Para esto se conoce que hacen falta trasladar las armas, comida, soldados y fuego valiryo hacia diferentes puntos intermedios para finalmente llegar a Winterfell. El traslado está condicionado por diferentes situaciones, clima, calidad del camino, tipo de recurso, que hacen que se tenga un desgaste de los recursos en el traslado en dependencia del destino. Este desgaste se observa:</w:t>
-      </w:r>
-    </w:p>
+      <w:bookmarkStart w:id="0" w:name="_GoBack"/>
+      <w:r>
+        <w:t xml:space="preserve">Es hora de reunir todos los recursos y tropas. Para esto se conoce que hacen falta trasladar las armas, comida, soldados y fuego valiryo </w:t>
+      </w:r>
+      <w:r>
+        <w:t xml:space="preserve">desde Bravos, </w:t>
+      </w:r>
+      <w:proofErr w:type="spellStart"/>
+      <w:r>
+        <w:t>Pentos</w:t>
+      </w:r>
+      <w:proofErr w:type="spellEnd"/>
+      <w:r>
+        <w:t xml:space="preserve"> y </w:t>
+      </w:r>
+      <w:proofErr w:type="spellStart"/>
+      <w:r>
+        <w:t>Highgarden</w:t>
+      </w:r>
+      <w:proofErr w:type="spellEnd"/>
+      <w:r>
+        <w:t xml:space="preserve"> </w:t>
+      </w:r>
+      <w:r>
+        <w:t xml:space="preserve">hacia </w:t>
+      </w:r>
+      <w:proofErr w:type="spellStart"/>
+      <w:r>
+        <w:t>Storm´s</w:t>
+      </w:r>
+      <w:proofErr w:type="spellEnd"/>
+      <w:r>
+        <w:t xml:space="preserve"> </w:t>
+      </w:r>
+      <w:proofErr w:type="spellStart"/>
+      <w:r>
+        <w:t>End</w:t>
+      </w:r>
+      <w:proofErr w:type="spellEnd"/>
+      <w:r>
+        <w:t xml:space="preserve">, </w:t>
+      </w:r>
+      <w:proofErr w:type="spellStart"/>
+      <w:r>
+        <w:t>King´s</w:t>
+      </w:r>
+      <w:proofErr w:type="spellEnd"/>
+      <w:r>
+        <w:t xml:space="preserve"> </w:t>
+      </w:r>
+      <w:proofErr w:type="spellStart"/>
+      <w:r>
+        <w:t>Landing</w:t>
+      </w:r>
+      <w:proofErr w:type="spellEnd"/>
+      <w:r>
+        <w:t xml:space="preserve"> y </w:t>
+      </w:r>
+      <w:proofErr w:type="spellStart"/>
+      <w:r>
+        <w:t>Casterly</w:t>
+      </w:r>
+      <w:proofErr w:type="spellEnd"/>
+      <w:r>
+        <w:t xml:space="preserve"> Rock</w:t>
+      </w:r>
+      <w:r>
+        <w:t xml:space="preserve"> </w:t>
+      </w:r>
+      <w:r>
+        <w:t xml:space="preserve">desde donde finalmente </w:t>
+      </w:r>
+      <w:r>
+        <w:t>llegar</w:t>
+      </w:r>
+      <w:r>
+        <w:t>án</w:t>
+      </w:r>
+      <w:r>
+        <w:t xml:space="preserve"> a Winterfell. El traslado está condicionado por diferentes situaciones, clima, calidad del camino, tipo de recurso, que hacen que se tenga un desgaste de los recursos en el traslado en dependencia del destino. Este desgaste se observa:</w:t>
+      </w:r>
+    </w:p>
+    <w:bookmarkEnd w:id="0"/>
     <w:p>
       <w:pPr>
         <w:pStyle w:val="Prrafodelista"/>
@@ -1611,6 +1690,686 @@
       </w:pPr>
       <w:r>
         <w:t>Armas:</w:t>
+      </w:r>
+    </w:p>
+    <w:tbl>
+      <w:tblPr>
+        <w:tblStyle w:val="Tablaconcuadrcula"/>
+        <w:tblW w:w="0" w:type="auto"/>
+        <w:tblInd w:w="720" w:type="dxa"/>
+        <w:tblLook w:val="04A0" w:firstRow="1" w:lastRow="0" w:firstColumn="1" w:lastColumn="0" w:noHBand="0" w:noVBand="1"/>
+      </w:tblPr>
+      <w:tblGrid>
+        <w:gridCol w:w="2246"/>
+        <w:gridCol w:w="2202"/>
+        <w:gridCol w:w="2203"/>
+        <w:gridCol w:w="2205"/>
+      </w:tblGrid>
+      <w:tr>
+        <w:tc>
+          <w:tcPr>
+            <w:tcW w:w="2394" w:type="dxa"/>
+          </w:tcPr>
+          <w:p>
+            <w:r>
+              <w:t>Lugares</w:t>
+            </w:r>
+          </w:p>
+        </w:tc>
+        <w:tc>
+          <w:tcPr>
+            <w:tcW w:w="2394" w:type="dxa"/>
+          </w:tcPr>
+          <w:p>
+            <w:proofErr w:type="spellStart"/>
+            <w:r>
+              <w:t>Storm´s</w:t>
+            </w:r>
+            <w:proofErr w:type="spellEnd"/>
+            <w:r>
+              <w:t xml:space="preserve"> </w:t>
+            </w:r>
+            <w:proofErr w:type="spellStart"/>
+            <w:r>
+              <w:t>End</w:t>
+            </w:r>
+            <w:proofErr w:type="spellEnd"/>
+          </w:p>
+        </w:tc>
+        <w:tc>
+          <w:tcPr>
+            <w:tcW w:w="2394" w:type="dxa"/>
+          </w:tcPr>
+          <w:p>
+            <w:proofErr w:type="spellStart"/>
+            <w:r>
+              <w:t>King´s</w:t>
+            </w:r>
+            <w:proofErr w:type="spellEnd"/>
+            <w:r>
+              <w:t xml:space="preserve"> </w:t>
+            </w:r>
+            <w:proofErr w:type="spellStart"/>
+            <w:r>
+              <w:t>Landing</w:t>
+            </w:r>
+            <w:proofErr w:type="spellEnd"/>
+          </w:p>
+        </w:tc>
+        <w:tc>
+          <w:tcPr>
+            <w:tcW w:w="2394" w:type="dxa"/>
+          </w:tcPr>
+          <w:p>
+            <w:proofErr w:type="spellStart"/>
+            <w:r>
+              <w:t>Casterly</w:t>
+            </w:r>
+            <w:proofErr w:type="spellEnd"/>
+            <w:r>
+              <w:t xml:space="preserve"> Rock</w:t>
+            </w:r>
+          </w:p>
+        </w:tc>
+      </w:tr>
+      <w:tr>
+        <w:tc>
+          <w:tcPr>
+            <w:tcW w:w="2394" w:type="dxa"/>
+          </w:tcPr>
+          <w:p>
+            <w:proofErr w:type="spellStart"/>
+            <w:r>
+              <w:t>Braavos</w:t>
+            </w:r>
+            <w:proofErr w:type="spellEnd"/>
+          </w:p>
+        </w:tc>
+        <w:tc>
+          <w:tcPr>
+            <w:tcW w:w="2394" w:type="dxa"/>
+          </w:tcPr>
+          <w:p>
+            <w:r>
+              <w:t>5</w:t>
+            </w:r>
+          </w:p>
+        </w:tc>
+        <w:tc>
+          <w:tcPr>
+            <w:tcW w:w="2394" w:type="dxa"/>
+          </w:tcPr>
+          <w:p>
+            <w:r>
+              <w:t>10</w:t>
+            </w:r>
+          </w:p>
+        </w:tc>
+        <w:tc>
+          <w:tcPr>
+            <w:tcW w:w="2394" w:type="dxa"/>
+          </w:tcPr>
+          <w:p>
+            <w:r>
+              <w:t>7</w:t>
+            </w:r>
+          </w:p>
+        </w:tc>
+      </w:tr>
+      <w:tr>
+        <w:tc>
+          <w:tcPr>
+            <w:tcW w:w="2394" w:type="dxa"/>
+          </w:tcPr>
+          <w:p>
+            <w:proofErr w:type="spellStart"/>
+            <w:r>
+              <w:t>Pentos</w:t>
+            </w:r>
+            <w:proofErr w:type="spellEnd"/>
+          </w:p>
+        </w:tc>
+        <w:tc>
+          <w:tcPr>
+            <w:tcW w:w="2394" w:type="dxa"/>
+          </w:tcPr>
+          <w:p>
+            <w:r>
+              <w:t>10</w:t>
+            </w:r>
+          </w:p>
+        </w:tc>
+        <w:tc>
+          <w:tcPr>
+            <w:tcW w:w="2394" w:type="dxa"/>
+          </w:tcPr>
+          <w:p>
+            <w:r>
+              <w:t>20</w:t>
+            </w:r>
+          </w:p>
+        </w:tc>
+        <w:tc>
+          <w:tcPr>
+            <w:tcW w:w="2394" w:type="dxa"/>
+          </w:tcPr>
+          <w:p>
+            <w:r>
+              <w:t>10</w:t>
+            </w:r>
+          </w:p>
+        </w:tc>
+      </w:tr>
+      <w:tr>
+        <w:tc>
+          <w:tcPr>
+            <w:tcW w:w="2394" w:type="dxa"/>
+          </w:tcPr>
+          <w:p>
+            <w:proofErr w:type="spellStart"/>
+            <w:r>
+              <w:t>Highgarden</w:t>
+            </w:r>
+            <w:proofErr w:type="spellEnd"/>
+          </w:p>
+        </w:tc>
+        <w:tc>
+          <w:tcPr>
+            <w:tcW w:w="2394" w:type="dxa"/>
+          </w:tcPr>
+          <w:p>
+            <w:r>
+              <w:t>7</w:t>
+            </w:r>
+          </w:p>
+        </w:tc>
+        <w:tc>
+          <w:tcPr>
+            <w:tcW w:w="2394" w:type="dxa"/>
+          </w:tcPr>
+          <w:p>
+            <w:r>
+              <w:t>10</w:t>
+            </w:r>
+          </w:p>
+        </w:tc>
+        <w:tc>
+          <w:tcPr>
+            <w:tcW w:w="2394" w:type="dxa"/>
+          </w:tcPr>
+          <w:p>
+            <w:r>
+              <w:t>7</w:t>
+            </w:r>
+          </w:p>
+        </w:tc>
+      </w:tr>
+    </w:tbl>
+    <w:p>
+      <w:pPr>
+        <w:pStyle w:val="Prrafodelista"/>
+        <w:numPr>
+          <w:ilvl w:val="0"/>
+          <w:numId w:val="6"/>
+        </w:numPr>
+      </w:pPr>
+      <w:r>
+        <w:t>Comida:</w:t>
+      </w:r>
+    </w:p>
+    <w:tbl>
+      <w:tblPr>
+        <w:tblStyle w:val="Tablaconcuadrcula"/>
+        <w:tblW w:w="0" w:type="auto"/>
+        <w:tblInd w:w="720" w:type="dxa"/>
+        <w:tblLook w:val="04A0" w:firstRow="1" w:lastRow="0" w:firstColumn="1" w:lastColumn="0" w:noHBand="0" w:noVBand="1"/>
+      </w:tblPr>
+      <w:tblGrid>
+        <w:gridCol w:w="2246"/>
+        <w:gridCol w:w="2202"/>
+        <w:gridCol w:w="2203"/>
+        <w:gridCol w:w="2205"/>
+      </w:tblGrid>
+      <w:tr>
+        <w:tc>
+          <w:tcPr>
+            <w:tcW w:w="2394" w:type="dxa"/>
+          </w:tcPr>
+          <w:p>
+            <w:r>
+              <w:t>Lugares</w:t>
+            </w:r>
+          </w:p>
+        </w:tc>
+        <w:tc>
+          <w:tcPr>
+            <w:tcW w:w="2394" w:type="dxa"/>
+          </w:tcPr>
+          <w:p>
+            <w:proofErr w:type="spellStart"/>
+            <w:r>
+              <w:t>Storm´s</w:t>
+            </w:r>
+            <w:proofErr w:type="spellEnd"/>
+            <w:r>
+              <w:t xml:space="preserve"> </w:t>
+            </w:r>
+            <w:proofErr w:type="spellStart"/>
+            <w:r>
+              <w:t>End</w:t>
+            </w:r>
+            <w:proofErr w:type="spellEnd"/>
+          </w:p>
+        </w:tc>
+        <w:tc>
+          <w:tcPr>
+            <w:tcW w:w="2394" w:type="dxa"/>
+          </w:tcPr>
+          <w:p>
+            <w:proofErr w:type="spellStart"/>
+            <w:r>
+              <w:t>King´s</w:t>
+            </w:r>
+            <w:proofErr w:type="spellEnd"/>
+            <w:r>
+              <w:t xml:space="preserve"> </w:t>
+            </w:r>
+            <w:proofErr w:type="spellStart"/>
+            <w:r>
+              <w:t>Landing</w:t>
+            </w:r>
+            <w:proofErr w:type="spellEnd"/>
+          </w:p>
+        </w:tc>
+        <w:tc>
+          <w:tcPr>
+            <w:tcW w:w="2394" w:type="dxa"/>
+          </w:tcPr>
+          <w:p>
+            <w:proofErr w:type="spellStart"/>
+            <w:r>
+              <w:t>Casterly</w:t>
+            </w:r>
+            <w:proofErr w:type="spellEnd"/>
+            <w:r>
+              <w:t xml:space="preserve"> Rock</w:t>
+            </w:r>
+          </w:p>
+        </w:tc>
+      </w:tr>
+      <w:tr>
+        <w:tc>
+          <w:tcPr>
+            <w:tcW w:w="2394" w:type="dxa"/>
+          </w:tcPr>
+          <w:p>
+            <w:proofErr w:type="spellStart"/>
+            <w:r>
+              <w:t>Braavos</w:t>
+            </w:r>
+            <w:proofErr w:type="spellEnd"/>
+          </w:p>
+        </w:tc>
+        <w:tc>
+          <w:tcPr>
+            <w:tcW w:w="2394" w:type="dxa"/>
+          </w:tcPr>
+          <w:p>
+            <w:r>
+              <w:t>25</w:t>
+            </w:r>
+          </w:p>
+        </w:tc>
+        <w:tc>
+          <w:tcPr>
+            <w:tcW w:w="2394" w:type="dxa"/>
+          </w:tcPr>
+          <w:p>
+            <w:r>
+              <w:t>20</w:t>
+            </w:r>
+          </w:p>
+        </w:tc>
+        <w:tc>
+          <w:tcPr>
+            <w:tcW w:w="2394" w:type="dxa"/>
+          </w:tcPr>
+          <w:p>
+            <w:r>
+              <w:t>15</w:t>
+            </w:r>
+          </w:p>
+        </w:tc>
+      </w:tr>
+      <w:tr>
+        <w:tc>
+          <w:tcPr>
+            <w:tcW w:w="2394" w:type="dxa"/>
+          </w:tcPr>
+          <w:p>
+            <w:proofErr w:type="spellStart"/>
+            <w:r>
+              <w:t>Pentos</w:t>
+            </w:r>
+            <w:proofErr w:type="spellEnd"/>
+          </w:p>
+        </w:tc>
+        <w:tc>
+          <w:tcPr>
+            <w:tcW w:w="2394" w:type="dxa"/>
+          </w:tcPr>
+          <w:p>
+            <w:r>
+              <w:t>20</w:t>
+            </w:r>
+          </w:p>
+        </w:tc>
+        <w:tc>
+          <w:tcPr>
+            <w:tcW w:w="2394" w:type="dxa"/>
+          </w:tcPr>
+          <w:p>
+            <w:r>
+              <w:t>17</w:t>
+            </w:r>
+          </w:p>
+        </w:tc>
+        <w:tc>
+          <w:tcPr>
+            <w:tcW w:w="2394" w:type="dxa"/>
+          </w:tcPr>
+          <w:p>
+            <w:r>
+              <w:t>10</w:t>
+            </w:r>
+          </w:p>
+        </w:tc>
+      </w:tr>
+      <w:tr>
+        <w:tc>
+          <w:tcPr>
+            <w:tcW w:w="2394" w:type="dxa"/>
+          </w:tcPr>
+          <w:p>
+            <w:proofErr w:type="spellStart"/>
+            <w:r>
+              <w:t>Highgarden</w:t>
+            </w:r>
+            <w:proofErr w:type="spellEnd"/>
+          </w:p>
+        </w:tc>
+        <w:tc>
+          <w:tcPr>
+            <w:tcW w:w="2394" w:type="dxa"/>
+          </w:tcPr>
+          <w:p>
+            <w:r>
+              <w:t>15</w:t>
+            </w:r>
+          </w:p>
+        </w:tc>
+        <w:tc>
+          <w:tcPr>
+            <w:tcW w:w="2394" w:type="dxa"/>
+          </w:tcPr>
+          <w:p>
+            <w:r>
+              <w:t>10</w:t>
+            </w:r>
+          </w:p>
+        </w:tc>
+        <w:tc>
+          <w:tcPr>
+            <w:tcW w:w="2394" w:type="dxa"/>
+          </w:tcPr>
+          <w:p>
+            <w:r>
+              <w:t>5</w:t>
+            </w:r>
+          </w:p>
+        </w:tc>
+      </w:tr>
+    </w:tbl>
+    <w:p>
+      <w:pPr>
+        <w:pStyle w:val="Prrafodelista"/>
+        <w:numPr>
+          <w:ilvl w:val="0"/>
+          <w:numId w:val="6"/>
+        </w:numPr>
+      </w:pPr>
+      <w:r>
+        <w:t>Soldados</w:t>
+      </w:r>
+    </w:p>
+    <w:tbl>
+      <w:tblPr>
+        <w:tblStyle w:val="Tablaconcuadrcula"/>
+        <w:tblW w:w="0" w:type="auto"/>
+        <w:tblInd w:w="720" w:type="dxa"/>
+        <w:tblLook w:val="04A0" w:firstRow="1" w:lastRow="0" w:firstColumn="1" w:lastColumn="0" w:noHBand="0" w:noVBand="1"/>
+      </w:tblPr>
+      <w:tblGrid>
+        <w:gridCol w:w="2246"/>
+        <w:gridCol w:w="2202"/>
+        <w:gridCol w:w="2203"/>
+        <w:gridCol w:w="2205"/>
+      </w:tblGrid>
+      <w:tr>
+        <w:tc>
+          <w:tcPr>
+            <w:tcW w:w="2394" w:type="dxa"/>
+          </w:tcPr>
+          <w:p>
+            <w:r>
+              <w:t>Lugares</w:t>
+            </w:r>
+          </w:p>
+        </w:tc>
+        <w:tc>
+          <w:tcPr>
+            <w:tcW w:w="2394" w:type="dxa"/>
+          </w:tcPr>
+          <w:p>
+            <w:proofErr w:type="spellStart"/>
+            <w:r>
+              <w:t>Storm´s</w:t>
+            </w:r>
+            <w:proofErr w:type="spellEnd"/>
+            <w:r>
+              <w:t xml:space="preserve"> </w:t>
+            </w:r>
+            <w:proofErr w:type="spellStart"/>
+            <w:r>
+              <w:t>End</w:t>
+            </w:r>
+            <w:proofErr w:type="spellEnd"/>
+          </w:p>
+        </w:tc>
+        <w:tc>
+          <w:tcPr>
+            <w:tcW w:w="2394" w:type="dxa"/>
+          </w:tcPr>
+          <w:p>
+            <w:proofErr w:type="spellStart"/>
+            <w:r>
+              <w:t>King´s</w:t>
+            </w:r>
+            <w:proofErr w:type="spellEnd"/>
+            <w:r>
+              <w:t xml:space="preserve"> </w:t>
+            </w:r>
+            <w:proofErr w:type="spellStart"/>
+            <w:r>
+              <w:t>Landing</w:t>
+            </w:r>
+            <w:proofErr w:type="spellEnd"/>
+          </w:p>
+        </w:tc>
+        <w:tc>
+          <w:tcPr>
+            <w:tcW w:w="2394" w:type="dxa"/>
+          </w:tcPr>
+          <w:p>
+            <w:proofErr w:type="spellStart"/>
+            <w:r>
+              <w:t>Casterly</w:t>
+            </w:r>
+            <w:proofErr w:type="spellEnd"/>
+            <w:r>
+              <w:t xml:space="preserve"> Rock</w:t>
+            </w:r>
+          </w:p>
+        </w:tc>
+      </w:tr>
+      <w:tr>
+        <w:tc>
+          <w:tcPr>
+            <w:tcW w:w="2394" w:type="dxa"/>
+          </w:tcPr>
+          <w:p>
+            <w:proofErr w:type="spellStart"/>
+            <w:r>
+              <w:t>Braavos</w:t>
+            </w:r>
+            <w:proofErr w:type="spellEnd"/>
+          </w:p>
+        </w:tc>
+        <w:tc>
+          <w:tcPr>
+            <w:tcW w:w="2394" w:type="dxa"/>
+          </w:tcPr>
+          <w:p>
+            <w:r>
+              <w:t>10</w:t>
+            </w:r>
+          </w:p>
+        </w:tc>
+        <w:tc>
+          <w:tcPr>
+            <w:tcW w:w="2394" w:type="dxa"/>
+          </w:tcPr>
+          <w:p>
+            <w:r>
+              <w:t>7</w:t>
+            </w:r>
+          </w:p>
+        </w:tc>
+        <w:tc>
+          <w:tcPr>
+            <w:tcW w:w="2394" w:type="dxa"/>
+          </w:tcPr>
+          <w:p>
+            <w:r>
+              <w:t>7</w:t>
+            </w:r>
+          </w:p>
+        </w:tc>
+      </w:tr>
+      <w:tr>
+        <w:tc>
+          <w:tcPr>
+            <w:tcW w:w="2394" w:type="dxa"/>
+          </w:tcPr>
+          <w:p>
+            <w:proofErr w:type="spellStart"/>
+            <w:r>
+              <w:t>Pentos</w:t>
+            </w:r>
+            <w:proofErr w:type="spellEnd"/>
+          </w:p>
+        </w:tc>
+        <w:tc>
+          <w:tcPr>
+            <w:tcW w:w="2394" w:type="dxa"/>
+          </w:tcPr>
+          <w:p>
+            <w:r>
+              <w:t>7</w:t>
+            </w:r>
+          </w:p>
+        </w:tc>
+        <w:tc>
+          <w:tcPr>
+            <w:tcW w:w="2394" w:type="dxa"/>
+          </w:tcPr>
+          <w:p>
+            <w:r>
+              <w:t>10</w:t>
+            </w:r>
+          </w:p>
+        </w:tc>
+        <w:tc>
+          <w:tcPr>
+            <w:tcW w:w="2394" w:type="dxa"/>
+          </w:tcPr>
+          <w:p>
+            <w:pPr>
+              <w:rPr>
+                <w:lang w:val="en-US"/>
+              </w:rPr>
+            </w:pPr>
+            <w:r>
+              <w:t>9</w:t>
+            </w:r>
+          </w:p>
+        </w:tc>
+      </w:tr>
+      <w:tr>
+        <w:tc>
+          <w:tcPr>
+            <w:tcW w:w="2394" w:type="dxa"/>
+          </w:tcPr>
+          <w:p>
+            <w:proofErr w:type="spellStart"/>
+            <w:r>
+              <w:t>Highgarden</w:t>
+            </w:r>
+            <w:proofErr w:type="spellEnd"/>
+          </w:p>
+        </w:tc>
+        <w:tc>
+          <w:tcPr>
+            <w:tcW w:w="2394" w:type="dxa"/>
+          </w:tcPr>
+          <w:p>
+            <w:r>
+              <w:t>7</w:t>
+            </w:r>
+          </w:p>
+        </w:tc>
+        <w:tc>
+          <w:tcPr>
+            <w:tcW w:w="2394" w:type="dxa"/>
+          </w:tcPr>
+          <w:p>
+            <w:r>
+              <w:t>9</w:t>
+            </w:r>
+          </w:p>
+        </w:tc>
+        <w:tc>
+          <w:tcPr>
+            <w:tcW w:w="2394" w:type="dxa"/>
+          </w:tcPr>
+          <w:p>
+            <w:r>
+              <w:t>8</w:t>
+            </w:r>
+          </w:p>
+        </w:tc>
+      </w:tr>
+    </w:tbl>
+    <w:p>
+      <w:pPr>
+        <w:pStyle w:val="Prrafodelista"/>
+        <w:numPr>
+          <w:ilvl w:val="0"/>
+          <w:numId w:val="6"/>
+        </w:numPr>
+      </w:pPr>
+      <w:r>
+        <w:t>Fuego valiryo</w:t>
       </w:r>
     </w:p>
     <w:tbl>
@@ -1629,7 +2388,7 @@
       <w:tr>
         <w:tc>
           <w:tcPr>
-            <w:tcW w:w="2394" w:type="dxa"/>
+            <w:tcW w:w="2244" w:type="dxa"/>
           </w:tcPr>
           <w:p>
             <w:r>
@@ -1639,31 +2398,56 @@
         </w:tc>
         <w:tc>
           <w:tcPr>
-            <w:tcW w:w="2394" w:type="dxa"/>
-          </w:tcPr>
-          <w:p>
-            <w:r>
-              <w:t>2.1</w:t>
-            </w:r>
-          </w:p>
-        </w:tc>
-        <w:tc>
-          <w:tcPr>
-            <w:tcW w:w="2394" w:type="dxa"/>
-          </w:tcPr>
-          <w:p>
-            <w:r>
-              <w:t>2.2</w:t>
-            </w:r>
-          </w:p>
-        </w:tc>
-        <w:tc>
-          <w:tcPr>
-            <w:tcW w:w="2394" w:type="dxa"/>
-          </w:tcPr>
-          <w:p>
-            <w:r>
-              <w:t>2.3</w:t>
+            <w:tcW w:w="2204" w:type="dxa"/>
+          </w:tcPr>
+          <w:p>
+            <w:proofErr w:type="spellStart"/>
+            <w:r>
+              <w:t>Storm´s</w:t>
+            </w:r>
+            <w:proofErr w:type="spellEnd"/>
+            <w:r>
+              <w:t xml:space="preserve"> </w:t>
+            </w:r>
+            <w:proofErr w:type="spellStart"/>
+            <w:r>
+              <w:t>End</w:t>
+            </w:r>
+            <w:proofErr w:type="spellEnd"/>
+          </w:p>
+        </w:tc>
+        <w:tc>
+          <w:tcPr>
+            <w:tcW w:w="2204" w:type="dxa"/>
+          </w:tcPr>
+          <w:p>
+            <w:proofErr w:type="spellStart"/>
+            <w:r>
+              <w:t>King´s</w:t>
+            </w:r>
+            <w:proofErr w:type="spellEnd"/>
+            <w:r>
+              <w:t xml:space="preserve"> </w:t>
+            </w:r>
+            <w:proofErr w:type="spellStart"/>
+            <w:r>
+              <w:t>Landing</w:t>
+            </w:r>
+            <w:proofErr w:type="spellEnd"/>
+          </w:p>
+        </w:tc>
+        <w:tc>
+          <w:tcPr>
+            <w:tcW w:w="2204" w:type="dxa"/>
+          </w:tcPr>
+          <w:p>
+            <w:proofErr w:type="spellStart"/>
+            <w:r>
+              <w:t>Casterly</w:t>
+            </w:r>
+            <w:proofErr w:type="spellEnd"/>
+            <w:r>
+              <w:t xml:space="preserve"> Rock</w:t>
             </w:r>
           </w:p>
         </w:tc>
@@ -1671,41 +2455,43 @@
       <w:tr>
         <w:tc>
           <w:tcPr>
-            <w:tcW w:w="2394" w:type="dxa"/>
-          </w:tcPr>
-          <w:p>
-            <w:r>
-              <w:t>1.1</w:t>
-            </w:r>
-          </w:p>
-        </w:tc>
-        <w:tc>
-          <w:tcPr>
-            <w:tcW w:w="2394" w:type="dxa"/>
-          </w:tcPr>
-          <w:p>
-            <w:r>
-              <w:t>5</w:t>
-            </w:r>
-          </w:p>
-        </w:tc>
-        <w:tc>
-          <w:tcPr>
-            <w:tcW w:w="2394" w:type="dxa"/>
-          </w:tcPr>
-          <w:p>
-            <w:r>
-              <w:t>10</w:t>
-            </w:r>
-          </w:p>
-        </w:tc>
-        <w:tc>
-          <w:tcPr>
-            <w:tcW w:w="2394" w:type="dxa"/>
-          </w:tcPr>
-          <w:p>
-            <w:r>
-              <w:t>7</w:t>
+            <w:tcW w:w="2244" w:type="dxa"/>
+          </w:tcPr>
+          <w:p>
+            <w:proofErr w:type="spellStart"/>
+            <w:r>
+              <w:t>Braavos</w:t>
+            </w:r>
+            <w:proofErr w:type="spellEnd"/>
+          </w:p>
+        </w:tc>
+        <w:tc>
+          <w:tcPr>
+            <w:tcW w:w="2204" w:type="dxa"/>
+          </w:tcPr>
+          <w:p>
+            <w:r>
+              <w:t>30</w:t>
+            </w:r>
+          </w:p>
+        </w:tc>
+        <w:tc>
+          <w:tcPr>
+            <w:tcW w:w="2204" w:type="dxa"/>
+          </w:tcPr>
+          <w:p>
+            <w:r>
+              <w:t>25</w:t>
+            </w:r>
+          </w:p>
+        </w:tc>
+        <w:tc>
+          <w:tcPr>
+            <w:tcW w:w="2204" w:type="dxa"/>
+          </w:tcPr>
+          <w:p>
+            <w:r>
+              <w:t>25</w:t>
             </w:r>
           </w:p>
         </w:tc>
@@ -1713,41 +2499,43 @@
       <w:tr>
         <w:tc>
           <w:tcPr>
-            <w:tcW w:w="2394" w:type="dxa"/>
-          </w:tcPr>
-          <w:p>
-            <w:r>
-              <w:t>1.2</w:t>
-            </w:r>
-          </w:p>
-        </w:tc>
-        <w:tc>
-          <w:tcPr>
-            <w:tcW w:w="2394" w:type="dxa"/>
-          </w:tcPr>
-          <w:p>
-            <w:r>
-              <w:t>10</w:t>
-            </w:r>
-          </w:p>
-        </w:tc>
-        <w:tc>
-          <w:tcPr>
-            <w:tcW w:w="2394" w:type="dxa"/>
-          </w:tcPr>
-          <w:p>
-            <w:r>
-              <w:t>20</w:t>
-            </w:r>
-          </w:p>
-        </w:tc>
-        <w:tc>
-          <w:tcPr>
-            <w:tcW w:w="2394" w:type="dxa"/>
-          </w:tcPr>
-          <w:p>
-            <w:r>
-              <w:t>10</w:t>
+            <w:tcW w:w="2244" w:type="dxa"/>
+          </w:tcPr>
+          <w:p>
+            <w:proofErr w:type="spellStart"/>
+            <w:r>
+              <w:t>Pentos</w:t>
+            </w:r>
+            <w:proofErr w:type="spellEnd"/>
+          </w:p>
+        </w:tc>
+        <w:tc>
+          <w:tcPr>
+            <w:tcW w:w="2204" w:type="dxa"/>
+          </w:tcPr>
+          <w:p>
+            <w:r>
+              <w:t>25</w:t>
+            </w:r>
+          </w:p>
+        </w:tc>
+        <w:tc>
+          <w:tcPr>
+            <w:tcW w:w="2204" w:type="dxa"/>
+          </w:tcPr>
+          <w:p>
+            <w:r>
+              <w:t>5</w:t>
+            </w:r>
+          </w:p>
+        </w:tc>
+        <w:tc>
+          <w:tcPr>
+            <w:tcW w:w="2204" w:type="dxa"/>
+          </w:tcPr>
+          <w:p>
+            <w:r>
+              <w:t>5</w:t>
             </w:r>
           </w:p>
         </w:tc>
@@ -1755,599 +2543,14 @@
       <w:tr>
         <w:tc>
           <w:tcPr>
-            <w:tcW w:w="2394" w:type="dxa"/>
-          </w:tcPr>
-          <w:p>
-            <w:r>
-              <w:t>1.3</w:t>
-            </w:r>
-          </w:p>
-        </w:tc>
-        <w:tc>
-          <w:tcPr>
-            <w:tcW w:w="2394" w:type="dxa"/>
-          </w:tcPr>
-          <w:p>
-            <w:r>
-              <w:t>7</w:t>
-            </w:r>
-          </w:p>
-        </w:tc>
-        <w:tc>
-          <w:tcPr>
-            <w:tcW w:w="2394" w:type="dxa"/>
-          </w:tcPr>
-          <w:p>
-            <w:r>
-              <w:t>10</w:t>
-            </w:r>
-          </w:p>
-        </w:tc>
-        <w:tc>
-          <w:tcPr>
-            <w:tcW w:w="2394" w:type="dxa"/>
-          </w:tcPr>
-          <w:p>
-            <w:r>
-              <w:t>7</w:t>
-            </w:r>
-          </w:p>
-        </w:tc>
-      </w:tr>
-    </w:tbl>
-    <w:p>
-      <w:pPr>
-        <w:pStyle w:val="Prrafodelista"/>
-        <w:numPr>
-          <w:ilvl w:val="0"/>
-          <w:numId w:val="6"/>
-        </w:numPr>
-      </w:pPr>
-      <w:r>
-        <w:t>Comida:</w:t>
-      </w:r>
-    </w:p>
-    <w:tbl>
-      <w:tblPr>
-        <w:tblStyle w:val="Tablaconcuadrcula"/>
-        <w:tblW w:w="0" w:type="auto"/>
-        <w:tblInd w:w="720" w:type="dxa"/>
-        <w:tblLook w:val="04A0" w:firstRow="1" w:lastRow="0" w:firstColumn="1" w:lastColumn="0" w:noHBand="0" w:noVBand="1"/>
-      </w:tblPr>
-      <w:tblGrid>
-        <w:gridCol w:w="2244"/>
-        <w:gridCol w:w="2204"/>
-        <w:gridCol w:w="2204"/>
-        <w:gridCol w:w="2204"/>
-      </w:tblGrid>
-      <w:tr>
-        <w:tc>
-          <w:tcPr>
-            <w:tcW w:w="2394" w:type="dxa"/>
-          </w:tcPr>
-          <w:p>
-            <w:r>
-              <w:t>Lugares</w:t>
-            </w:r>
-          </w:p>
-        </w:tc>
-        <w:tc>
-          <w:tcPr>
-            <w:tcW w:w="2394" w:type="dxa"/>
-          </w:tcPr>
-          <w:p>
-            <w:r>
-              <w:t>2.1</w:t>
-            </w:r>
-          </w:p>
-        </w:tc>
-        <w:tc>
-          <w:tcPr>
-            <w:tcW w:w="2394" w:type="dxa"/>
-          </w:tcPr>
-          <w:p>
-            <w:r>
-              <w:t>2.2</w:t>
-            </w:r>
-          </w:p>
-        </w:tc>
-        <w:tc>
-          <w:tcPr>
-            <w:tcW w:w="2394" w:type="dxa"/>
-          </w:tcPr>
-          <w:p>
-            <w:r>
-              <w:t>2.3</w:t>
-            </w:r>
-          </w:p>
-        </w:tc>
-      </w:tr>
-      <w:tr>
-        <w:tc>
-          <w:tcPr>
-            <w:tcW w:w="2394" w:type="dxa"/>
-          </w:tcPr>
-          <w:p>
-            <w:r>
-              <w:t>1.1</w:t>
-            </w:r>
-          </w:p>
-        </w:tc>
-        <w:tc>
-          <w:tcPr>
-            <w:tcW w:w="2394" w:type="dxa"/>
-          </w:tcPr>
-          <w:p>
-            <w:r>
-              <w:t>25</w:t>
-            </w:r>
-          </w:p>
-        </w:tc>
-        <w:tc>
-          <w:tcPr>
-            <w:tcW w:w="2394" w:type="dxa"/>
-          </w:tcPr>
-          <w:p>
-            <w:r>
-              <w:t>20</w:t>
-            </w:r>
-          </w:p>
-        </w:tc>
-        <w:tc>
-          <w:tcPr>
-            <w:tcW w:w="2394" w:type="dxa"/>
-          </w:tcPr>
-          <w:p>
-            <w:r>
-              <w:t>15</w:t>
-            </w:r>
-          </w:p>
-        </w:tc>
-      </w:tr>
-      <w:tr>
-        <w:tc>
-          <w:tcPr>
-            <w:tcW w:w="2394" w:type="dxa"/>
-          </w:tcPr>
-          <w:p>
-            <w:r>
-              <w:t>1.2</w:t>
-            </w:r>
-          </w:p>
-        </w:tc>
-        <w:tc>
-          <w:tcPr>
-            <w:tcW w:w="2394" w:type="dxa"/>
-          </w:tcPr>
-          <w:p>
-            <w:r>
-              <w:t>20</w:t>
-            </w:r>
-          </w:p>
-        </w:tc>
-        <w:tc>
-          <w:tcPr>
-            <w:tcW w:w="2394" w:type="dxa"/>
-          </w:tcPr>
-          <w:p>
-            <w:r>
-              <w:t>17</w:t>
-            </w:r>
-          </w:p>
-        </w:tc>
-        <w:tc>
-          <w:tcPr>
-            <w:tcW w:w="2394" w:type="dxa"/>
-          </w:tcPr>
-          <w:p>
-            <w:r>
-              <w:t>10</w:t>
-            </w:r>
-          </w:p>
-        </w:tc>
-      </w:tr>
-      <w:tr>
-        <w:tc>
-          <w:tcPr>
-            <w:tcW w:w="2394" w:type="dxa"/>
-          </w:tcPr>
-          <w:p>
-            <w:r>
-              <w:t>1.3</w:t>
-            </w:r>
-          </w:p>
-        </w:tc>
-        <w:tc>
-          <w:tcPr>
-            <w:tcW w:w="2394" w:type="dxa"/>
-          </w:tcPr>
-          <w:p>
-            <w:r>
-              <w:t>15</w:t>
-            </w:r>
-          </w:p>
-        </w:tc>
-        <w:tc>
-          <w:tcPr>
-            <w:tcW w:w="2394" w:type="dxa"/>
-          </w:tcPr>
-          <w:p>
-            <w:r>
-              <w:t>10</w:t>
-            </w:r>
-          </w:p>
-        </w:tc>
-        <w:tc>
-          <w:tcPr>
-            <w:tcW w:w="2394" w:type="dxa"/>
-          </w:tcPr>
-          <w:p>
-            <w:r>
-              <w:t>5</w:t>
-            </w:r>
-          </w:p>
-        </w:tc>
-      </w:tr>
-    </w:tbl>
-    <w:p>
-      <w:pPr>
-        <w:pStyle w:val="Prrafodelista"/>
-        <w:numPr>
-          <w:ilvl w:val="0"/>
-          <w:numId w:val="6"/>
-        </w:numPr>
-      </w:pPr>
-      <w:r>
-        <w:t>Soldados</w:t>
-      </w:r>
-    </w:p>
-    <w:tbl>
-      <w:tblPr>
-        <w:tblStyle w:val="Tablaconcuadrcula"/>
-        <w:tblW w:w="0" w:type="auto"/>
-        <w:tblInd w:w="720" w:type="dxa"/>
-        <w:tblLook w:val="04A0" w:firstRow="1" w:lastRow="0" w:firstColumn="1" w:lastColumn="0" w:noHBand="0" w:noVBand="1"/>
-      </w:tblPr>
-      <w:tblGrid>
-        <w:gridCol w:w="2244"/>
-        <w:gridCol w:w="2204"/>
-        <w:gridCol w:w="2204"/>
-        <w:gridCol w:w="2204"/>
-      </w:tblGrid>
-      <w:tr>
-        <w:tc>
-          <w:tcPr>
-            <w:tcW w:w="2394" w:type="dxa"/>
-          </w:tcPr>
-          <w:p>
-            <w:r>
-              <w:t>Lugares</w:t>
-            </w:r>
-          </w:p>
-        </w:tc>
-        <w:tc>
-          <w:tcPr>
-            <w:tcW w:w="2394" w:type="dxa"/>
-          </w:tcPr>
-          <w:p>
-            <w:r>
-              <w:t>2.1</w:t>
-            </w:r>
-          </w:p>
-        </w:tc>
-        <w:tc>
-          <w:tcPr>
-            <w:tcW w:w="2394" w:type="dxa"/>
-          </w:tcPr>
-          <w:p>
-            <w:r>
-              <w:t>2.2</w:t>
-            </w:r>
-          </w:p>
-        </w:tc>
-        <w:tc>
-          <w:tcPr>
-            <w:tcW w:w="2394" w:type="dxa"/>
-          </w:tcPr>
-          <w:p>
-            <w:r>
-              <w:t>2.3</w:t>
-            </w:r>
-          </w:p>
-        </w:tc>
-      </w:tr>
-      <w:tr>
-        <w:tc>
-          <w:tcPr>
-            <w:tcW w:w="2394" w:type="dxa"/>
-          </w:tcPr>
-          <w:p>
-            <w:r>
-              <w:t>1.1</w:t>
-            </w:r>
-          </w:p>
-        </w:tc>
-        <w:tc>
-          <w:tcPr>
-            <w:tcW w:w="2394" w:type="dxa"/>
-          </w:tcPr>
-          <w:p>
-            <w:r>
-              <w:t>10</w:t>
-            </w:r>
-          </w:p>
-        </w:tc>
-        <w:tc>
-          <w:tcPr>
-            <w:tcW w:w="2394" w:type="dxa"/>
-          </w:tcPr>
-          <w:p>
-            <w:r>
-              <w:t>7</w:t>
-            </w:r>
-          </w:p>
-        </w:tc>
-        <w:tc>
-          <w:tcPr>
-            <w:tcW w:w="2394" w:type="dxa"/>
-          </w:tcPr>
-          <w:p>
-            <w:r>
-              <w:t>7</w:t>
-            </w:r>
-          </w:p>
-        </w:tc>
-      </w:tr>
-      <w:tr>
-        <w:tc>
-          <w:tcPr>
-            <w:tcW w:w="2394" w:type="dxa"/>
-          </w:tcPr>
-          <w:p>
-            <w:r>
-              <w:t>1.2</w:t>
-            </w:r>
-          </w:p>
-        </w:tc>
-        <w:tc>
-          <w:tcPr>
-            <w:tcW w:w="2394" w:type="dxa"/>
-          </w:tcPr>
-          <w:p>
-            <w:r>
-              <w:t>7</w:t>
-            </w:r>
-          </w:p>
-        </w:tc>
-        <w:tc>
-          <w:tcPr>
-            <w:tcW w:w="2394" w:type="dxa"/>
-          </w:tcPr>
-          <w:p>
-            <w:r>
-              <w:t>10</w:t>
-            </w:r>
-          </w:p>
-        </w:tc>
-        <w:tc>
-          <w:tcPr>
-            <w:tcW w:w="2394" w:type="dxa"/>
-          </w:tcPr>
-          <w:p>
-            <w:pPr>
-              <w:rPr>
-                <w:lang w:val="en-US"/>
-              </w:rPr>
-            </w:pPr>
-            <w:r>
-              <w:t>9</w:t>
-            </w:r>
-          </w:p>
-        </w:tc>
-      </w:tr>
-      <w:tr>
-        <w:tc>
-          <w:tcPr>
-            <w:tcW w:w="2394" w:type="dxa"/>
-          </w:tcPr>
-          <w:p>
-            <w:r>
-              <w:t>1.3</w:t>
-            </w:r>
-          </w:p>
-        </w:tc>
-        <w:tc>
-          <w:tcPr>
-            <w:tcW w:w="2394" w:type="dxa"/>
-          </w:tcPr>
-          <w:p>
-            <w:r>
-              <w:t>7</w:t>
-            </w:r>
-          </w:p>
-        </w:tc>
-        <w:tc>
-          <w:tcPr>
-            <w:tcW w:w="2394" w:type="dxa"/>
-          </w:tcPr>
-          <w:p>
-            <w:r>
-              <w:t>9</w:t>
-            </w:r>
-          </w:p>
-        </w:tc>
-        <w:tc>
-          <w:tcPr>
-            <w:tcW w:w="2394" w:type="dxa"/>
-          </w:tcPr>
-          <w:p>
-            <w:r>
-              <w:t>8</w:t>
-            </w:r>
-          </w:p>
-        </w:tc>
-      </w:tr>
-    </w:tbl>
-    <w:p>
-      <w:pPr>
-        <w:pStyle w:val="Prrafodelista"/>
-        <w:numPr>
-          <w:ilvl w:val="0"/>
-          <w:numId w:val="6"/>
-        </w:numPr>
-      </w:pPr>
-      <w:r>
-        <w:t>Fuego valiryo</w:t>
-      </w:r>
-    </w:p>
-    <w:tbl>
-      <w:tblPr>
-        <w:tblStyle w:val="Tablaconcuadrcula"/>
-        <w:tblW w:w="0" w:type="auto"/>
-        <w:tblInd w:w="720" w:type="dxa"/>
-        <w:tblLook w:val="04A0" w:firstRow="1" w:lastRow="0" w:firstColumn="1" w:lastColumn="0" w:noHBand="0" w:noVBand="1"/>
-      </w:tblPr>
-      <w:tblGrid>
-        <w:gridCol w:w="2244"/>
-        <w:gridCol w:w="2204"/>
-        <w:gridCol w:w="2204"/>
-        <w:gridCol w:w="2204"/>
-      </w:tblGrid>
-      <w:tr>
-        <w:tc>
-          <w:tcPr>
             <w:tcW w:w="2244" w:type="dxa"/>
           </w:tcPr>
           <w:p>
-            <w:r>
-              <w:t>Lugares</w:t>
-            </w:r>
-          </w:p>
-        </w:tc>
-        <w:tc>
-          <w:tcPr>
-            <w:tcW w:w="2204" w:type="dxa"/>
-          </w:tcPr>
-          <w:p>
-            <w:r>
-              <w:t>2.1</w:t>
-            </w:r>
-          </w:p>
-        </w:tc>
-        <w:tc>
-          <w:tcPr>
-            <w:tcW w:w="2204" w:type="dxa"/>
-          </w:tcPr>
-          <w:p>
-            <w:r>
-              <w:t>2.2</w:t>
-            </w:r>
-          </w:p>
-        </w:tc>
-        <w:tc>
-          <w:tcPr>
-            <w:tcW w:w="2204" w:type="dxa"/>
-          </w:tcPr>
-          <w:p>
-            <w:r>
-              <w:t>2.3</w:t>
-            </w:r>
-          </w:p>
-        </w:tc>
-      </w:tr>
-      <w:tr>
-        <w:tc>
-          <w:tcPr>
-            <w:tcW w:w="2244" w:type="dxa"/>
-          </w:tcPr>
-          <w:p>
-            <w:r>
-              <w:t>1.1</w:t>
-            </w:r>
-          </w:p>
-        </w:tc>
-        <w:tc>
-          <w:tcPr>
-            <w:tcW w:w="2204" w:type="dxa"/>
-          </w:tcPr>
-          <w:p>
-            <w:r>
-              <w:t>30</w:t>
-            </w:r>
-          </w:p>
-        </w:tc>
-        <w:tc>
-          <w:tcPr>
-            <w:tcW w:w="2204" w:type="dxa"/>
-          </w:tcPr>
-          <w:p>
-            <w:r>
-              <w:t>25</w:t>
-            </w:r>
-          </w:p>
-        </w:tc>
-        <w:tc>
-          <w:tcPr>
-            <w:tcW w:w="2204" w:type="dxa"/>
-          </w:tcPr>
-          <w:p>
-            <w:r>
-              <w:t>25</w:t>
-            </w:r>
-          </w:p>
-        </w:tc>
-      </w:tr>
-      <w:tr>
-        <w:tc>
-          <w:tcPr>
-            <w:tcW w:w="2244" w:type="dxa"/>
-          </w:tcPr>
-          <w:p>
-            <w:r>
-              <w:t>1.2</w:t>
-            </w:r>
-          </w:p>
-        </w:tc>
-        <w:tc>
-          <w:tcPr>
-            <w:tcW w:w="2204" w:type="dxa"/>
-          </w:tcPr>
-          <w:p>
-            <w:r>
-              <w:t>25</w:t>
-            </w:r>
-          </w:p>
-        </w:tc>
-        <w:tc>
-          <w:tcPr>
-            <w:tcW w:w="2204" w:type="dxa"/>
-          </w:tcPr>
-          <w:p>
-            <w:r>
-              <w:t>5</w:t>
-            </w:r>
-          </w:p>
-        </w:tc>
-        <w:tc>
-          <w:tcPr>
-            <w:tcW w:w="2204" w:type="dxa"/>
-          </w:tcPr>
-          <w:p>
-            <w:r>
-              <w:t>5</w:t>
-            </w:r>
-          </w:p>
-        </w:tc>
-      </w:tr>
-      <w:tr>
-        <w:tc>
-          <w:tcPr>
-            <w:tcW w:w="2244" w:type="dxa"/>
-          </w:tcPr>
-          <w:p>
-            <w:r>
-              <w:t>1.3</w:t>
-            </w:r>
+            <w:proofErr w:type="spellStart"/>
+            <w:r>
+              <w:t>Highgarden</w:t>
+            </w:r>
+            <w:proofErr w:type="spellEnd"/>
           </w:p>
         </w:tc>
         <w:tc>
@@ -4252,8 +4455,6 @@
           <w:lang w:val="en-US"/>
         </w:rPr>
       </w:pPr>
-      <w:bookmarkStart w:id="0" w:name="_GoBack"/>
-      <w:bookmarkEnd w:id="0"/>
     </w:p>
     <w:p>
       <w:pPr>

</xml_diff>